<commit_message>
Tambahan Stylized Fact Pertambangan dan Playground Tanner
</commit_message>
<xml_diff>
--- a/doc/Stylized Fact.docx
+++ b/doc/Stylized Fact.docx
@@ -2,6 +2,25 @@
 <file path=word/document.xml><?xml version="1.0" encoding="utf-8"?>
 <w:document xmlns:wpc="http://schemas.microsoft.com/office/word/2010/wordprocessingCanvas" xmlns:cx="http://schemas.microsoft.com/office/drawing/2014/chartex" xmlns:cx1="http://schemas.microsoft.com/office/drawing/2015/9/8/chartex" xmlns:cx2="http://schemas.microsoft.com/office/drawing/2015/10/21/chartex" xmlns:cx3="http://schemas.microsoft.com/office/drawing/2016/5/9/chartex" xmlns:cx4="http://schemas.microsoft.com/office/drawing/2016/5/10/chartex" xmlns:cx5="http://schemas.microsoft.com/office/drawing/2016/5/11/chartex" xmlns:cx6="http://schemas.microsoft.com/office/drawing/2016/5/12/chartex" xmlns:cx7="http://schemas.microsoft.com/office/drawing/2016/5/13/chartex" xmlns:cx8="http://schemas.microsoft.com/office/drawing/2016/5/14/chartex" xmlns:mc="http://schemas.openxmlformats.org/markup-compatibility/2006" xmlns:aink="http://schemas.microsoft.com/office/drawing/2016/ink" xmlns:am3d="http://schemas.microsoft.com/office/drawing/2017/model3d" xmlns:o="urn:schemas-microsoft-com:office:office" xmlns:r="http://schemas.openxmlformats.org/officeDocument/2006/relationships" xmlns:m="http://schemas.openxmlformats.org/officeDocument/2006/math" xmlns:v="urn:schemas-microsoft-com:vml" xmlns:wp14="http://schemas.microsoft.com/office/word/2010/wordprocessingDrawing" xmlns:wp="http://schemas.openxmlformats.org/drawingml/2006/wordprocessingDrawing" xmlns:w10="urn:schemas-microsoft-com:office:word" xmlns:w="http://schemas.openxmlformats.org/wordprocessingml/2006/main" xmlns:w14="http://schemas.microsoft.com/office/word/2010/wordml" xmlns:w15="http://schemas.microsoft.com/office/word/2012/wordml" xmlns:w16cex="http://schemas.microsoft.com/office/word/2018/wordml/cex" xmlns:w16cid="http://schemas.microsoft.com/office/word/2016/wordml/cid" xmlns:w16="http://schemas.microsoft.com/office/word/2018/wordml" xmlns:w16sdtdh="http://schemas.microsoft.com/office/word/2020/wordml/sdtdatahash" xmlns:w16se="http://schemas.microsoft.com/office/word/2015/wordml/symex" xmlns:wpg="http://schemas.microsoft.com/office/word/2010/wordprocessingGroup" xmlns:wpi="http://schemas.microsoft.com/office/word/2010/wordprocessingInk" xmlns:wne="http://schemas.microsoft.com/office/word/2006/wordml" xmlns:wps="http://schemas.microsoft.com/office/word/2010/wordprocessingShape" mc:Ignorable="w14 w15 w16se w16cid w16 w16cex w16sdtdh wp14">
   <w:body>
+    <w:p>
+      <w:pPr>
+        <w:rPr>
+          <w:b/>
+          <w:bCs/>
+          <w:sz w:val="28"/>
+          <w:szCs w:val="28"/>
+        </w:rPr>
+      </w:pPr>
+      <w:r>
+        <w:rPr>
+          <w:b/>
+          <w:bCs/>
+          <w:sz w:val="28"/>
+          <w:szCs w:val="28"/>
+        </w:rPr>
+        <w:t>BLOK SEKTORAL</w:t>
+      </w:r>
+    </w:p>
     <w:p>
       <w:pPr>
         <w:pStyle w:val="ListParagraph"/>
@@ -57,7 +76,7 @@
           <v:shape id="_x0000_i1025" type="#_x0000_t75" style="width:5in;height:268.25pt" o:ole="">
             <v:imagedata r:id="rId5" o:title=""/>
           </v:shape>
-          <o:OLEObject Type="Embed" ProgID="EViews.Workfile.2" ShapeID="_x0000_i1025" DrawAspect="Content" ObjectID="_1709387207" r:id="rId6"/>
+          <o:OLEObject Type="Embed" ProgID="EViews.Workfile.2" ShapeID="_x0000_i1025" DrawAspect="Content" ObjectID="_1709565901" r:id="rId6"/>
         </w:object>
       </w:r>
     </w:p>
@@ -86,7 +105,7 @@
           <v:shape id="_x0000_i1026" type="#_x0000_t75" style="width:357.1pt;height:268.25pt" o:ole="">
             <v:imagedata r:id="rId7" o:title=""/>
           </v:shape>
-          <o:OLEObject Type="Embed" ProgID="EViews.Workfile.2" ShapeID="_x0000_i1026" DrawAspect="Content" ObjectID="_1709387208" r:id="rId8"/>
+          <o:OLEObject Type="Embed" ProgID="EViews.Workfile.2" ShapeID="_x0000_i1026" DrawAspect="Content" ObjectID="_1709565902" r:id="rId8"/>
         </w:object>
       </w:r>
     </w:p>
@@ -120,6 +139,7 @@
     <w:p>
       <w:proofErr w:type="spellStart"/>
       <w:r>
+        <w:lastRenderedPageBreak/>
         <w:t>Perdagangan</w:t>
       </w:r>
       <w:proofErr w:type="spellEnd"/>
@@ -141,7 +161,7 @@
           <v:shape id="_x0000_i1027" type="#_x0000_t75" style="width:448.25pt;height:267.7pt" o:ole="">
             <v:imagedata r:id="rId9" o:title=""/>
           </v:shape>
-          <o:OLEObject Type="Embed" ProgID="EViews.Workfile.2" ShapeID="_x0000_i1027" DrawAspect="Content" ObjectID="_1709387209" r:id="rId10"/>
+          <o:OLEObject Type="Embed" ProgID="EViews.Workfile.2" ShapeID="_x0000_i1027" DrawAspect="Content" ObjectID="_1709565903" r:id="rId10"/>
         </w:object>
       </w:r>
     </w:p>
@@ -178,7 +198,7 @@
           <v:shape id="_x0000_i1028" type="#_x0000_t75" style="width:426.75pt;height:267.7pt" o:ole="">
             <v:imagedata r:id="rId11" o:title=""/>
           </v:shape>
-          <o:OLEObject Type="Embed" ProgID="EViews.Workfile.2" ShapeID="_x0000_i1028" DrawAspect="Content" ObjectID="_1709387210" r:id="rId12"/>
+          <o:OLEObject Type="Embed" ProgID="EViews.Workfile.2" ShapeID="_x0000_i1028" DrawAspect="Content" ObjectID="_1709565904" r:id="rId12"/>
         </w:object>
       </w:r>
     </w:p>
@@ -226,7 +246,7 @@
           <v:shape id="_x0000_i1029" type="#_x0000_t75" style="width:380.9pt;height:267.7pt" o:ole="">
             <v:imagedata r:id="rId13" o:title=""/>
           </v:shape>
-          <o:OLEObject Type="Embed" ProgID="EViews.Workfile.2" ShapeID="_x0000_i1029" DrawAspect="Content" ObjectID="_1709387211" r:id="rId14"/>
+          <o:OLEObject Type="Embed" ProgID="EViews.Workfile.2" ShapeID="_x0000_i1029" DrawAspect="Content" ObjectID="_1709565905" r:id="rId14"/>
         </w:object>
       </w:r>
     </w:p>
@@ -263,7 +283,7 @@
           <v:shape id="_x0000_i1030" type="#_x0000_t75" style="width:369.85pt;height:267.7pt" o:ole="">
             <v:imagedata r:id="rId15" o:title=""/>
           </v:shape>
-          <o:OLEObject Type="Embed" ProgID="EViews.Workfile.2" ShapeID="_x0000_i1030" DrawAspect="Content" ObjectID="_1709387212" r:id="rId16"/>
+          <o:OLEObject Type="Embed" ProgID="EViews.Workfile.2" ShapeID="_x0000_i1030" DrawAspect="Content" ObjectID="_1709565906" r:id="rId16"/>
         </w:object>
       </w:r>
     </w:p>
@@ -311,7 +331,7 @@
           <v:shape id="_x0000_i1031" type="#_x0000_t75" style="width:357.1pt;height:268.25pt" o:ole="">
             <v:imagedata r:id="rId17" o:title=""/>
           </v:shape>
-          <o:OLEObject Type="Embed" ProgID="EViews.Workfile.2" ShapeID="_x0000_i1031" DrawAspect="Content" ObjectID="_1709387213" r:id="rId18"/>
+          <o:OLEObject Type="Embed" ProgID="EViews.Workfile.2" ShapeID="_x0000_i1031" DrawAspect="Content" ObjectID="_1709565907" r:id="rId18"/>
         </w:object>
       </w:r>
     </w:p>
@@ -348,7 +368,7 @@
           <v:shape id="_x0000_i1032" type="#_x0000_t75" style="width:357.1pt;height:268.25pt" o:ole="">
             <v:imagedata r:id="rId19" o:title=""/>
           </v:shape>
-          <o:OLEObject Type="Embed" ProgID="EViews.Workfile.2" ShapeID="_x0000_i1032" DrawAspect="Content" ObjectID="_1709387214" r:id="rId20"/>
+          <o:OLEObject Type="Embed" ProgID="EViews.Workfile.2" ShapeID="_x0000_i1032" DrawAspect="Content" ObjectID="_1709565908" r:id="rId20"/>
         </w:object>
       </w:r>
     </w:p>
@@ -447,7 +467,7 @@
           <v:shape id="_x0000_i1033" type="#_x0000_t75" style="width:362.9pt;height:268.25pt" o:ole="">
             <v:imagedata r:id="rId21" o:title=""/>
           </v:shape>
-          <o:OLEObject Type="Embed" ProgID="EViews.Workfile.2" ShapeID="_x0000_i1033" DrawAspect="Content" ObjectID="_1709387215" r:id="rId22"/>
+          <o:OLEObject Type="Embed" ProgID="EViews.Workfile.2" ShapeID="_x0000_i1033" DrawAspect="Content" ObjectID="_1709565909" r:id="rId22"/>
         </w:object>
       </w:r>
     </w:p>
@@ -484,7 +504,7 @@
           <v:shape id="_x0000_i1034" type="#_x0000_t75" style="width:362.9pt;height:268.25pt" o:ole="">
             <v:imagedata r:id="rId23" o:title=""/>
           </v:shape>
-          <o:OLEObject Type="Embed" ProgID="EViews.Workfile.2" ShapeID="_x0000_i1034" DrawAspect="Content" ObjectID="_1709387216" r:id="rId24"/>
+          <o:OLEObject Type="Embed" ProgID="EViews.Workfile.2" ShapeID="_x0000_i1034" DrawAspect="Content" ObjectID="_1709565910" r:id="rId24"/>
         </w:object>
       </w:r>
     </w:p>
@@ -505,6 +525,123 @@
           <w:b/>
           <w:bCs/>
         </w:rPr>
+        <w:t>PERTAMBANGAN DAN PENGOLAHAN</w:t>
+      </w:r>
+    </w:p>
+    <w:p>
+      <w:proofErr w:type="spellStart"/>
+      <w:r>
+        <w:t>Pertambangan</w:t>
+      </w:r>
+      <w:proofErr w:type="spellEnd"/>
+      <w:r>
+        <w:t xml:space="preserve"> dan </w:t>
+      </w:r>
+      <w:proofErr w:type="spellStart"/>
+      <w:r>
+        <w:t>Pengolahan</w:t>
+      </w:r>
+      <w:proofErr w:type="spellEnd"/>
+      <w:r>
+        <w:t xml:space="preserve"> dan </w:t>
+      </w:r>
+      <w:r>
+        <w:t>XG</w:t>
+      </w:r>
+      <w:r>
+        <w:t xml:space="preserve"> (YoY)</w:t>
+      </w:r>
+    </w:p>
+    <w:p>
+      <w:r>
+        <w:object w:dxaOrig="8592" w:dyaOrig="5665" w14:anchorId="01F492DD">
+          <v:shape id="_x0000_i1070" type="#_x0000_t75" style="width:429.7pt;height:283.35pt" o:ole="">
+            <v:imagedata r:id="rId25" o:title=""/>
+          </v:shape>
+          <o:OLEObject Type="Embed" ProgID="EViews.Workfile.2" ShapeID="_x0000_i1070" DrawAspect="Content" ObjectID="_1709565911" r:id="rId26"/>
+        </w:object>
+      </w:r>
+    </w:p>
+    <w:p/>
+    <w:p>
+      <w:proofErr w:type="spellStart"/>
+      <w:r>
+        <w:t>Pertambangan</w:t>
+      </w:r>
+      <w:proofErr w:type="spellEnd"/>
+      <w:r>
+        <w:t xml:space="preserve"> dan </w:t>
+      </w:r>
+      <w:proofErr w:type="spellStart"/>
+      <w:r>
+        <w:t>Pengolahan</w:t>
+      </w:r>
+      <w:proofErr w:type="spellEnd"/>
+      <w:r>
+        <w:t xml:space="preserve"> dan </w:t>
+      </w:r>
+      <w:r>
+        <w:t>XG</w:t>
+      </w:r>
+      <w:r>
+        <w:t xml:space="preserve"> (</w:t>
+      </w:r>
+      <w:proofErr w:type="spellStart"/>
+      <w:r>
+        <w:t>QtQ</w:t>
+      </w:r>
+      <w:proofErr w:type="spellEnd"/>
+      <w:r>
+        <w:t>)</w:t>
+      </w:r>
+    </w:p>
+    <w:p>
+      <w:r>
+        <w:object w:dxaOrig="8592" w:dyaOrig="5665" w14:anchorId="6B7C342E">
+          <v:shape id="_x0000_i1069" type="#_x0000_t75" style="width:429.7pt;height:283.35pt" o:ole="">
+            <v:imagedata r:id="rId27" o:title=""/>
+          </v:shape>
+          <o:OLEObject Type="Embed" ProgID="EViews.Workfile.2" ShapeID="_x0000_i1069" DrawAspect="Content" ObjectID="_1709565912" r:id="rId28"/>
+        </w:object>
+      </w:r>
+    </w:p>
+    <w:p/>
+    <w:p>
+      <w:pPr>
+        <w:rPr>
+          <w:b/>
+          <w:bCs/>
+          <w:sz w:val="28"/>
+          <w:szCs w:val="28"/>
+        </w:rPr>
+      </w:pPr>
+      <w:r>
+        <w:rPr>
+          <w:b/>
+          <w:bCs/>
+          <w:sz w:val="28"/>
+          <w:szCs w:val="28"/>
+        </w:rPr>
+        <w:t>BLOK RIIL</w:t>
+      </w:r>
+    </w:p>
+    <w:p>
+      <w:pPr>
+        <w:pStyle w:val="ListParagraph"/>
+        <w:numPr>
+          <w:ilvl w:val="0"/>
+          <w:numId w:val="3"/>
+        </w:numPr>
+        <w:rPr>
+          <w:b/>
+          <w:bCs/>
+        </w:rPr>
+      </w:pPr>
+      <w:r>
+        <w:rPr>
+          <w:b/>
+          <w:bCs/>
+        </w:rPr>
         <w:t>EKSPOR RIIL, NOMINAL, DAN EKSPOR DARI BOP</w:t>
       </w:r>
       <w:r>
@@ -519,9 +656,9 @@
       <w:r>
         <w:object w:dxaOrig="8641" w:dyaOrig="6362" w14:anchorId="4C936559">
           <v:shape id="_x0000_i1035" type="#_x0000_t75" style="width:6in;height:318.2pt" o:ole="">
-            <v:imagedata r:id="rId25" o:title=""/>
-          </v:shape>
-          <o:OLEObject Type="Embed" ProgID="EViews.Workfile.2" ShapeID="_x0000_i1035" DrawAspect="Content" ObjectID="_1709387217" r:id="rId26"/>
+            <v:imagedata r:id="rId29" o:title=""/>
+          </v:shape>
+          <o:OLEObject Type="Embed" ProgID="EViews.Workfile.2" ShapeID="_x0000_i1035" DrawAspect="Content" ObjectID="_1709565913" r:id="rId30"/>
         </w:object>
       </w:r>
     </w:p>
@@ -559,9 +696,9 @@
       <w:r>
         <w:object w:dxaOrig="8605" w:dyaOrig="5665" w14:anchorId="5D865B91">
           <v:shape id="_x0000_i1036" type="#_x0000_t75" style="width:430.25pt;height:283.35pt" o:ole="">
-            <v:imagedata r:id="rId27" o:title=""/>
-          </v:shape>
-          <o:OLEObject Type="Embed" ProgID="EViews.Workfile.2" ShapeID="_x0000_i1036" DrawAspect="Content" ObjectID="_1709387218" r:id="rId28"/>
+            <v:imagedata r:id="rId31" o:title=""/>
+          </v:shape>
+          <o:OLEObject Type="Embed" ProgID="EViews.Workfile.2" ShapeID="_x0000_i1036" DrawAspect="Content" ObjectID="_1709565914" r:id="rId32"/>
         </w:object>
       </w:r>
     </w:p>
@@ -597,9 +734,9 @@
       <w:r>
         <w:object w:dxaOrig="8605" w:dyaOrig="5665" w14:anchorId="6A178108">
           <v:shape id="_x0000_i1037" type="#_x0000_t75" style="width:430.25pt;height:283.35pt" o:ole="">
-            <v:imagedata r:id="rId29" o:title=""/>
-          </v:shape>
-          <o:OLEObject Type="Embed" ProgID="EViews.Workfile.2" ShapeID="_x0000_i1037" DrawAspect="Content" ObjectID="_1709387219" r:id="rId30"/>
+            <v:imagedata r:id="rId33" o:title=""/>
+          </v:shape>
+          <o:OLEObject Type="Embed" ProgID="EViews.Workfile.2" ShapeID="_x0000_i1037" DrawAspect="Content" ObjectID="_1709565915" r:id="rId34"/>
         </w:object>
       </w:r>
     </w:p>
@@ -650,9 +787,9 @@
       <w:r>
         <w:object w:dxaOrig="8617" w:dyaOrig="5665" w14:anchorId="1FCB7483">
           <v:shape id="_x0000_i1038" type="#_x0000_t75" style="width:430.85pt;height:283.35pt" o:ole="">
-            <v:imagedata r:id="rId31" o:title=""/>
-          </v:shape>
-          <o:OLEObject Type="Embed" ProgID="EViews.Workfile.2" ShapeID="_x0000_i1038" DrawAspect="Content" ObjectID="_1709387220" r:id="rId32"/>
+            <v:imagedata r:id="rId35" o:title=""/>
+          </v:shape>
+          <o:OLEObject Type="Embed" ProgID="EViews.Workfile.2" ShapeID="_x0000_i1038" DrawAspect="Content" ObjectID="_1709565916" r:id="rId36"/>
         </w:object>
       </w:r>
     </w:p>
@@ -662,7 +799,7 @@
         <w:pStyle w:val="ListParagraph"/>
         <w:numPr>
           <w:ilvl w:val="0"/>
-          <w:numId w:val="1"/>
+          <w:numId w:val="3"/>
         </w:numPr>
         <w:rPr>
           <w:b/>
@@ -702,9 +839,45 @@
       <w:r>
         <w:object w:dxaOrig="8641" w:dyaOrig="6362" w14:anchorId="1A77BE73">
           <v:shape id="_x0000_i1039" type="#_x0000_t75" style="width:6in;height:318.2pt" o:ole="">
-            <v:imagedata r:id="rId33" o:title=""/>
-          </v:shape>
-          <o:OLEObject Type="Embed" ProgID="EViews.Workfile.2" ShapeID="_x0000_i1039" DrawAspect="Content" ObjectID="_1709387221" r:id="rId34"/>
+            <v:imagedata r:id="rId37" o:title=""/>
+          </v:shape>
+          <o:OLEObject Type="Embed" ProgID="EViews.Workfile.2" ShapeID="_x0000_i1039" DrawAspect="Content" ObjectID="_1709565917" r:id="rId38"/>
+        </w:object>
+      </w:r>
+    </w:p>
+    <w:p>
+      <w:proofErr w:type="spellStart"/>
+      <w:r>
+        <w:t>Impor</w:t>
+      </w:r>
+      <w:proofErr w:type="spellEnd"/>
+      <w:r>
+        <w:t xml:space="preserve"> </w:t>
+      </w:r>
+      <w:proofErr w:type="spellStart"/>
+      <w:r>
+        <w:t>Riil</w:t>
+      </w:r>
+      <w:proofErr w:type="spellEnd"/>
+      <w:r>
+        <w:t xml:space="preserve"> dan </w:t>
+      </w:r>
+      <w:proofErr w:type="spellStart"/>
+      <w:r>
+        <w:t>Impor</w:t>
+      </w:r>
+      <w:proofErr w:type="spellEnd"/>
+      <w:r>
+        <w:t xml:space="preserve"> Nominal (YoY)</w:t>
+      </w:r>
+    </w:p>
+    <w:p>
+      <w:r>
+        <w:object w:dxaOrig="8605" w:dyaOrig="5665" w14:anchorId="74BBD629">
+          <v:shape id="_x0000_i1040" type="#_x0000_t75" style="width:430.25pt;height:283.35pt" o:ole="">
+            <v:imagedata r:id="rId39" o:title=""/>
+          </v:shape>
+          <o:OLEObject Type="Embed" ProgID="EViews.Workfile.2" ShapeID="_x0000_i1040" DrawAspect="Content" ObjectID="_1709565918" r:id="rId40"/>
         </w:object>
       </w:r>
     </w:p>
@@ -713,43 +886,7 @@
     <w:p>
       <w:proofErr w:type="spellStart"/>
       <w:r>
-        <w:t>Impor</w:t>
-      </w:r>
-      <w:proofErr w:type="spellEnd"/>
-      <w:r>
-        <w:t xml:space="preserve"> </w:t>
-      </w:r>
-      <w:proofErr w:type="spellStart"/>
-      <w:r>
-        <w:t>Riil</w:t>
-      </w:r>
-      <w:proofErr w:type="spellEnd"/>
-      <w:r>
-        <w:t xml:space="preserve"> dan </w:t>
-      </w:r>
-      <w:proofErr w:type="spellStart"/>
-      <w:r>
-        <w:t>Impor</w:t>
-      </w:r>
-      <w:proofErr w:type="spellEnd"/>
-      <w:r>
-        <w:t xml:space="preserve"> Nominal (YoY)</w:t>
-      </w:r>
-    </w:p>
-    <w:p>
-      <w:r>
-        <w:object w:dxaOrig="8605" w:dyaOrig="5665" w14:anchorId="74BBD629">
-          <v:shape id="_x0000_i1040" type="#_x0000_t75" style="width:430.25pt;height:283.35pt" o:ole="">
-            <v:imagedata r:id="rId35" o:title=""/>
-          </v:shape>
-          <o:OLEObject Type="Embed" ProgID="EViews.Workfile.2" ShapeID="_x0000_i1040" DrawAspect="Content" ObjectID="_1709387222" r:id="rId36"/>
-        </w:object>
-      </w:r>
-    </w:p>
-    <w:p/>
-    <w:p>
-      <w:proofErr w:type="spellStart"/>
-      <w:r>
+        <w:lastRenderedPageBreak/>
         <w:t>Impor</w:t>
       </w:r>
       <w:proofErr w:type="spellEnd"/>
@@ -777,9 +914,9 @@
       <w:r>
         <w:object w:dxaOrig="8605" w:dyaOrig="5665" w14:anchorId="3278CC8A">
           <v:shape id="_x0000_i1041" type="#_x0000_t75" style="width:430.25pt;height:283.35pt" o:ole="">
-            <v:imagedata r:id="rId37" o:title=""/>
-          </v:shape>
-          <o:OLEObject Type="Embed" ProgID="EViews.Workfile.2" ShapeID="_x0000_i1041" DrawAspect="Content" ObjectID="_1709387223" r:id="rId38"/>
+            <v:imagedata r:id="rId41" o:title=""/>
+          </v:shape>
+          <o:OLEObject Type="Embed" ProgID="EViews.Workfile.2" ShapeID="_x0000_i1041" DrawAspect="Content" ObjectID="_1709565919" r:id="rId42"/>
         </w:object>
       </w:r>
     </w:p>
@@ -841,207 +978,477 @@
       <w:r>
         <w:object w:dxaOrig="8617" w:dyaOrig="5665" w14:anchorId="31815EAD">
           <v:shape id="_x0000_i1042" type="#_x0000_t75" style="width:430.85pt;height:283.35pt" o:ole="">
-            <v:imagedata r:id="rId39" o:title=""/>
-          </v:shape>
-          <o:OLEObject Type="Embed" ProgID="EViews.Workfile.2" ShapeID="_x0000_i1042" DrawAspect="Content" ObjectID="_1709387224" r:id="rId40"/>
+            <v:imagedata r:id="rId43" o:title=""/>
+          </v:shape>
+          <o:OLEObject Type="Embed" ProgID="EViews.Workfile.2" ShapeID="_x0000_i1042" DrawAspect="Content" ObjectID="_1709565920" r:id="rId44"/>
         </w:object>
       </w:r>
     </w:p>
     <w:p/>
     <w:p>
-      <w:r>
+      <w:pPr>
+        <w:rPr>
+          <w:b/>
+          <w:bCs/>
+          <w:sz w:val="28"/>
+          <w:szCs w:val="28"/>
+        </w:rPr>
+      </w:pPr>
+    </w:p>
+    <w:p>
+      <w:pPr>
+        <w:rPr>
+          <w:b/>
+          <w:bCs/>
+          <w:sz w:val="28"/>
+          <w:szCs w:val="28"/>
+        </w:rPr>
+      </w:pPr>
+      <w:r>
+        <w:rPr>
+          <w:b/>
+          <w:bCs/>
+          <w:sz w:val="28"/>
+          <w:szCs w:val="28"/>
+        </w:rPr>
         <w:lastRenderedPageBreak/>
-        <w:t xml:space="preserve">VOLUME KREDIT, M2, GDP </w:t>
-      </w:r>
-      <w:r>
-        <w:t>NOMINAL</w:t>
-      </w:r>
-      <w:r>
-        <w:t xml:space="preserve"> DAN GDP RIIL</w:t>
-      </w:r>
-    </w:p>
-    <w:p>
-      <w:r>
+        <w:t>BLOK MONETER DAN RIIL</w:t>
+      </w:r>
+    </w:p>
+    <w:p>
+      <w:pPr>
+        <w:pStyle w:val="ListParagraph"/>
+        <w:numPr>
+          <w:ilvl w:val="0"/>
+          <w:numId w:val="3"/>
+        </w:numPr>
+        <w:rPr>
+          <w:b/>
+          <w:bCs/>
+        </w:rPr>
+      </w:pPr>
+      <w:r>
+        <w:rPr>
+          <w:b/>
+          <w:bCs/>
+        </w:rPr>
+        <w:t>VOLUME KREDIT, M2, GDP NOMINAL DAN GDP RIIL</w:t>
+      </w:r>
+    </w:p>
+    <w:p>
+      <w:pPr>
+        <w:rPr>
+          <w:b/>
+          <w:bCs/>
+        </w:rPr>
+      </w:pPr>
+      <w:r>
+        <w:rPr>
+          <w:b/>
+          <w:bCs/>
+        </w:rPr>
         <w:object w:dxaOrig="8641" w:dyaOrig="6362" w14:anchorId="7DFE48F9">
-          <v:shape id="_x0000_i1044" type="#_x0000_t75" style="width:6in;height:318.2pt" o:ole="">
-            <v:imagedata r:id="rId41" o:title=""/>
-          </v:shape>
-          <o:OLEObject Type="Embed" ProgID="EViews.Workfile.2" ShapeID="_x0000_i1044" DrawAspect="Content" ObjectID="_1709387225" r:id="rId42"/>
-        </w:object>
-      </w:r>
-    </w:p>
-    <w:p>
-      <w:r>
+          <v:shape id="_x0000_i1043" type="#_x0000_t75" style="width:6in;height:318.2pt" o:ole="">
+            <v:imagedata r:id="rId45" o:title=""/>
+          </v:shape>
+          <o:OLEObject Type="Embed" ProgID="EViews.Workfile.2" ShapeID="_x0000_i1043" DrawAspect="Content" ObjectID="_1709565921" r:id="rId46"/>
+        </w:object>
+      </w:r>
+    </w:p>
+    <w:p>
+      <w:pPr>
+        <w:pStyle w:val="ListParagraph"/>
+        <w:numPr>
+          <w:ilvl w:val="0"/>
+          <w:numId w:val="3"/>
+        </w:numPr>
+        <w:rPr>
+          <w:b/>
+          <w:bCs/>
+        </w:rPr>
+      </w:pPr>
+      <w:r>
+        <w:rPr>
+          <w:b/>
+          <w:bCs/>
+        </w:rPr>
         <w:t>M2, DPK DAN VOLUME KREDIT</w:t>
       </w:r>
     </w:p>
     <w:p>
-      <w:r>
+      <w:pPr>
+        <w:rPr>
+          <w:b/>
+          <w:bCs/>
+        </w:rPr>
+      </w:pPr>
+      <w:r>
+        <w:rPr>
+          <w:b/>
+          <w:bCs/>
+        </w:rPr>
         <w:object w:dxaOrig="8533" w:dyaOrig="6025" w14:anchorId="17844033">
-          <v:shape id="_x0000_i1046" type="#_x0000_t75" style="width:426.75pt;height:301.35pt" o:ole="">
-            <v:imagedata r:id="rId43" o:title=""/>
-          </v:shape>
-          <o:OLEObject Type="Embed" ProgID="EViews.Workfile.2" ShapeID="_x0000_i1046" DrawAspect="Content" ObjectID="_1709387226" r:id="rId44"/>
-        </w:object>
-      </w:r>
-    </w:p>
-    <w:p/>
-    <w:p>
-      <w:r>
+          <v:shape id="_x0000_i1044" type="#_x0000_t75" style="width:405.3pt;height:286.25pt" o:ole="">
+            <v:imagedata r:id="rId47" o:title=""/>
+          </v:shape>
+          <o:OLEObject Type="Embed" ProgID="EViews.Workfile.2" ShapeID="_x0000_i1044" DrawAspect="Content" ObjectID="_1709565922" r:id="rId48"/>
+        </w:object>
+      </w:r>
+    </w:p>
+    <w:p>
+      <w:pPr>
+        <w:rPr>
+          <w:b/>
+          <w:bCs/>
+        </w:rPr>
+      </w:pPr>
+    </w:p>
+    <w:p>
+      <w:pPr>
+        <w:pStyle w:val="ListParagraph"/>
+        <w:numPr>
+          <w:ilvl w:val="0"/>
+          <w:numId w:val="3"/>
+        </w:numPr>
+        <w:rPr>
+          <w:b/>
+          <w:bCs/>
+        </w:rPr>
+      </w:pPr>
+      <w:r>
+        <w:rPr>
+          <w:b/>
+          <w:bCs/>
+        </w:rPr>
+        <w:t>VOLUME KREDIT, NOMINAL INVESTASI DAN INVESTASI RIIL</w:t>
+      </w:r>
+      <w:r>
+        <w:rPr>
+          <w:b/>
+          <w:bCs/>
+        </w:rPr>
+        <w:t xml:space="preserve"> (YOY)</w:t>
+      </w:r>
+    </w:p>
+    <w:p>
+      <w:proofErr w:type="spellStart"/>
+      <w:r>
+        <w:t>Catatan</w:t>
+      </w:r>
+      <w:proofErr w:type="spellEnd"/>
+      <w:r>
+        <w:t xml:space="preserve">: </w:t>
+      </w:r>
+      <w:proofErr w:type="spellStart"/>
+      <w:r>
+        <w:t>lebih</w:t>
+      </w:r>
+      <w:proofErr w:type="spellEnd"/>
+      <w:r>
+        <w:t xml:space="preserve"> </w:t>
+      </w:r>
+      <w:proofErr w:type="spellStart"/>
+      <w:r>
+        <w:t>dekat</w:t>
+      </w:r>
+      <w:proofErr w:type="spellEnd"/>
+      <w:r>
+        <w:t xml:space="preserve"> </w:t>
+      </w:r>
+      <w:proofErr w:type="spellStart"/>
+      <w:r>
+        <w:t>antara</w:t>
+      </w:r>
+      <w:proofErr w:type="spellEnd"/>
+      <w:r>
+        <w:t xml:space="preserve"> nominal </w:t>
+      </w:r>
+      <w:proofErr w:type="spellStart"/>
+      <w:r>
+        <w:t>investasi</w:t>
+      </w:r>
+      <w:proofErr w:type="spellEnd"/>
+      <w:r>
+        <w:t xml:space="preserve"> dan volume </w:t>
+      </w:r>
+      <w:proofErr w:type="spellStart"/>
+      <w:r>
+        <w:t>kredit</w:t>
+      </w:r>
+      <w:proofErr w:type="spellEnd"/>
+    </w:p>
+    <w:p>
+      <w:pPr>
+        <w:rPr>
+          <w:b/>
+          <w:bCs/>
+        </w:rPr>
+      </w:pPr>
+      <w:r>
+        <w:rPr>
+          <w:b/>
+          <w:bCs/>
+        </w:rPr>
+        <w:object w:dxaOrig="8617" w:dyaOrig="6025" w14:anchorId="51B9FADE">
+          <v:shape id="_x0000_i1045" type="#_x0000_t75" style="width:430.85pt;height:301.35pt" o:ole="">
+            <v:imagedata r:id="rId49" o:title=""/>
+          </v:shape>
+          <o:OLEObject Type="Embed" ProgID="EViews.Workfile.2" ShapeID="_x0000_i1045" DrawAspect="Content" ObjectID="_1709565923" r:id="rId50"/>
+        </w:object>
+      </w:r>
+    </w:p>
+    <w:p>
+      <w:pPr>
+        <w:pStyle w:val="ListParagraph"/>
+        <w:numPr>
+          <w:ilvl w:val="0"/>
+          <w:numId w:val="3"/>
+        </w:numPr>
+        <w:rPr>
+          <w:b/>
+          <w:bCs/>
+        </w:rPr>
+      </w:pPr>
+      <w:r>
+        <w:rPr>
+          <w:b/>
+          <w:bCs/>
+        </w:rPr>
+        <w:t>VOLUME KREDIT DAN NOMINAL INVESTASI (QTQ)</w:t>
+      </w:r>
+    </w:p>
+    <w:p>
+      <w:pPr>
+        <w:rPr>
+          <w:b/>
+          <w:bCs/>
+        </w:rPr>
+      </w:pPr>
+      <w:r>
+        <w:rPr>
+          <w:b/>
+          <w:bCs/>
+        </w:rPr>
+        <w:object w:dxaOrig="8592" w:dyaOrig="5665" w14:anchorId="7CD65C72">
+          <v:shape id="_x0000_i1046" type="#_x0000_t75" style="width:429.7pt;height:283.35pt" o:ole="">
+            <v:imagedata r:id="rId51" o:title=""/>
+          </v:shape>
+          <o:OLEObject Type="Embed" ProgID="EViews.Workfile.2" ShapeID="_x0000_i1046" DrawAspect="Content" ObjectID="_1709565924" r:id="rId52"/>
+        </w:object>
+      </w:r>
+    </w:p>
+    <w:p>
+      <w:pPr>
+        <w:rPr>
+          <w:b/>
+          <w:bCs/>
+        </w:rPr>
+      </w:pPr>
+    </w:p>
+    <w:p>
+      <w:pPr>
+        <w:pStyle w:val="ListParagraph"/>
+        <w:numPr>
+          <w:ilvl w:val="0"/>
+          <w:numId w:val="3"/>
+        </w:numPr>
+        <w:rPr>
+          <w:b/>
+          <w:bCs/>
+        </w:rPr>
+      </w:pPr>
+      <w:r>
+        <w:rPr>
+          <w:b/>
+          <w:bCs/>
+        </w:rPr>
+        <w:t>VOLUME KREDIT, KONSUMSI RUMAH TANGGA DAN NOMINAL KONSUMSI RUMAH TANGGA</w:t>
+      </w:r>
+    </w:p>
+    <w:p>
+      <w:pPr>
+        <w:rPr>
+          <w:b/>
+          <w:bCs/>
+        </w:rPr>
+      </w:pPr>
+      <w:r>
+        <w:rPr>
+          <w:b/>
+          <w:bCs/>
+        </w:rPr>
+        <w:object w:dxaOrig="8617" w:dyaOrig="6025" w14:anchorId="1A43A8B9">
+          <v:shape id="_x0000_i1047" type="#_x0000_t75" style="width:430.85pt;height:301.35pt" o:ole="">
+            <v:imagedata r:id="rId53" o:title=""/>
+          </v:shape>
+          <o:OLEObject Type="Embed" ProgID="EViews.Workfile.2" ShapeID="_x0000_i1047" DrawAspect="Content" ObjectID="_1709565925" r:id="rId54"/>
+        </w:object>
+      </w:r>
+    </w:p>
+    <w:p>
+      <w:pPr>
+        <w:pStyle w:val="ListParagraph"/>
+        <w:numPr>
+          <w:ilvl w:val="0"/>
+          <w:numId w:val="3"/>
+        </w:numPr>
+        <w:rPr>
+          <w:b/>
+          <w:bCs/>
+        </w:rPr>
+      </w:pPr>
+      <w:r>
+        <w:rPr>
+          <w:b/>
+          <w:bCs/>
+        </w:rPr>
+        <w:t>VOLUME KREDIT, KONSUMSI RUMAH TANGGA DAN NOMINAL KONSUMSI RUMAH TANGGA</w:t>
+      </w:r>
+    </w:p>
+    <w:p>
+      <w:pPr>
+        <w:rPr>
+          <w:b/>
+          <w:bCs/>
+        </w:rPr>
+      </w:pPr>
+      <w:r>
+        <w:rPr>
+          <w:b/>
+          <w:bCs/>
+        </w:rPr>
+        <w:object w:dxaOrig="8617" w:dyaOrig="6025" w14:anchorId="74411736">
+          <v:shape id="_x0000_i1048" type="#_x0000_t75" style="width:414pt;height:289.75pt" o:ole="">
+            <v:imagedata r:id="rId53" o:title=""/>
+          </v:shape>
+          <o:OLEObject Type="Embed" ProgID="EViews.Workfile.2" ShapeID="_x0000_i1048" DrawAspect="Content" ObjectID="_1709565926" r:id="rId55"/>
+        </w:object>
+      </w:r>
+    </w:p>
+    <w:p>
+      <w:pPr>
+        <w:pStyle w:val="ListParagraph"/>
+        <w:numPr>
+          <w:ilvl w:val="0"/>
+          <w:numId w:val="3"/>
+        </w:numPr>
+        <w:rPr>
+          <w:b/>
+          <w:bCs/>
+        </w:rPr>
+      </w:pPr>
+      <w:r>
+        <w:rPr>
+          <w:b/>
+          <w:bCs/>
+        </w:rPr>
         <w:lastRenderedPageBreak/>
-        <w:t>VOLUME KREDIT, NOMINAL INVESTASI DAN INVESTASI RIIL</w:t>
-      </w:r>
-      <w:r>
-        <w:t xml:space="preserve"> (YOY)</w:t>
-      </w:r>
-    </w:p>
-    <w:p>
-      <w:proofErr w:type="spellStart"/>
-      <w:r>
-        <w:t>Catatan</w:t>
-      </w:r>
-      <w:proofErr w:type="spellEnd"/>
-      <w:r>
-        <w:t xml:space="preserve">: </w:t>
-      </w:r>
-      <w:proofErr w:type="spellStart"/>
-      <w:r>
-        <w:t>lebih</w:t>
-      </w:r>
-      <w:proofErr w:type="spellEnd"/>
-      <w:r>
-        <w:t xml:space="preserve"> </w:t>
-      </w:r>
-      <w:proofErr w:type="spellStart"/>
-      <w:r>
-        <w:t>dekat</w:t>
-      </w:r>
-      <w:proofErr w:type="spellEnd"/>
-      <w:r>
-        <w:t xml:space="preserve"> </w:t>
-      </w:r>
-      <w:proofErr w:type="spellStart"/>
-      <w:r>
-        <w:t>antara</w:t>
-      </w:r>
-      <w:proofErr w:type="spellEnd"/>
-      <w:r>
-        <w:t xml:space="preserve"> nominal </w:t>
-      </w:r>
-      <w:proofErr w:type="spellStart"/>
-      <w:r>
-        <w:t>investasi</w:t>
-      </w:r>
-      <w:proofErr w:type="spellEnd"/>
-      <w:r>
-        <w:t xml:space="preserve"> dan volume </w:t>
-      </w:r>
-      <w:proofErr w:type="spellStart"/>
-      <w:r>
-        <w:t>kredit</w:t>
-      </w:r>
-      <w:proofErr w:type="spellEnd"/>
-    </w:p>
-    <w:p>
-      <w:r>
-        <w:object w:dxaOrig="8617" w:dyaOrig="6025" w14:anchorId="51B9FADE">
-          <v:shape id="_x0000_i1048" type="#_x0000_t75" style="width:430.85pt;height:301.35pt" o:ole="">
-            <v:imagedata r:id="rId45" o:title=""/>
-          </v:shape>
-          <o:OLEObject Type="Embed" ProgID="EViews.Workfile.2" ShapeID="_x0000_i1048" DrawAspect="Content" ObjectID="_1709387227" r:id="rId46"/>
-        </w:object>
-      </w:r>
-    </w:p>
-    <w:p>
-      <w:r>
-        <w:t>VOLUME KREDIT DAN NOMINAL INVESTASI (QTQ)</w:t>
-      </w:r>
-    </w:p>
-    <w:p>
-      <w:r>
-        <w:object w:dxaOrig="8592" w:dyaOrig="5665" w14:anchorId="7CD65C72">
-          <v:shape id="_x0000_i1063" type="#_x0000_t75" style="width:429.7pt;height:283.35pt" o:ole="">
-            <v:imagedata r:id="rId47" o:title=""/>
-          </v:shape>
-          <o:OLEObject Type="Embed" ProgID="EViews.Workfile.2" ShapeID="_x0000_i1063" DrawAspect="Content" ObjectID="_1709387228" r:id="rId48"/>
-        </w:object>
-      </w:r>
-    </w:p>
-    <w:p/>
-    <w:p>
-      <w:r>
-        <w:lastRenderedPageBreak/>
-        <w:t>VOLUME KREDIT, KONSUMSI RUMAH TANGGA DAN NOMINAL KONSUMSI RUMAH TANGGA</w:t>
-      </w:r>
-    </w:p>
-    <w:p>
-      <w:r>
-        <w:object w:dxaOrig="8617" w:dyaOrig="6025" w14:anchorId="1A43A8B9">
+        <w:t>VOLUME KREDIT, NOMINAL GDP, NOMINAL KONSUMSI RUMAH TANGGA DAN NOMINAL INVESTASI</w:t>
+      </w:r>
+    </w:p>
+    <w:p>
+      <w:pPr>
+        <w:rPr>
+          <w:b/>
+          <w:bCs/>
+        </w:rPr>
+      </w:pPr>
+      <w:r>
+        <w:rPr>
+          <w:b/>
+          <w:bCs/>
+        </w:rPr>
+        <w:object w:dxaOrig="8641" w:dyaOrig="6362" w14:anchorId="164B6B80">
+          <v:shape id="_x0000_i1049" type="#_x0000_t75" style="width:389.6pt;height:286.85pt" o:ole="">
+            <v:imagedata r:id="rId56" o:title=""/>
+          </v:shape>
+          <o:OLEObject Type="Embed" ProgID="EViews.Workfile.2" ShapeID="_x0000_i1049" DrawAspect="Content" ObjectID="_1709565927" r:id="rId57"/>
+        </w:object>
+      </w:r>
+    </w:p>
+    <w:p>
+      <w:pPr>
+        <w:rPr>
+          <w:b/>
+          <w:bCs/>
+        </w:rPr>
+      </w:pPr>
+    </w:p>
+    <w:p>
+      <w:pPr>
+        <w:pStyle w:val="ListParagraph"/>
+        <w:numPr>
+          <w:ilvl w:val="0"/>
+          <w:numId w:val="3"/>
+        </w:numPr>
+        <w:rPr>
+          <w:b/>
+          <w:bCs/>
+        </w:rPr>
+      </w:pPr>
+      <w:r>
+        <w:rPr>
+          <w:b/>
+          <w:bCs/>
+        </w:rPr>
+        <w:t>GDP DAN INFLASI</w:t>
+      </w:r>
+    </w:p>
+    <w:p>
+      <w:pPr>
+        <w:rPr>
+          <w:b/>
+          <w:bCs/>
+        </w:rPr>
+      </w:pPr>
+      <w:r>
+        <w:rPr>
+          <w:b/>
+          <w:bCs/>
+        </w:rPr>
+        <w:object w:dxaOrig="8617" w:dyaOrig="6025" w14:anchorId="5542C118">
           <v:shape id="_x0000_i1050" type="#_x0000_t75" style="width:430.85pt;height:301.35pt" o:ole="">
-            <v:imagedata r:id="rId49" o:title=""/>
-          </v:shape>
-          <o:OLEObject Type="Embed" ProgID="EViews.Workfile.2" ShapeID="_x0000_i1050" DrawAspect="Content" ObjectID="_1709387229" r:id="rId50"/>
-        </w:object>
-      </w:r>
-    </w:p>
-    <w:p>
-      <w:r>
-        <w:t>VOLUME KREDIT, KONSUMSI RUMAH TANGGA DAN NOMINAL KONSUMSI RUMAH TANGGA</w:t>
-      </w:r>
-    </w:p>
-    <w:p>
-      <w:r>
-        <w:object w:dxaOrig="8617" w:dyaOrig="6025" w14:anchorId="74411736">
-          <v:shape id="_x0000_i1052" type="#_x0000_t75" style="width:430.85pt;height:301.35pt" o:ole="">
-            <v:imagedata r:id="rId49" o:title=""/>
-          </v:shape>
-          <o:OLEObject Type="Embed" ProgID="EViews.Workfile.2" ShapeID="_x0000_i1052" DrawAspect="Content" ObjectID="_1709387230" r:id="rId51"/>
-        </w:object>
-      </w:r>
-    </w:p>
-    <w:p>
-      <w:r>
-        <w:t>VOLUME KREDIT, NOMINAL GDP, NOMINAL KONSUMSI RUMAH TANGGA DAN NOMINAL INVESTASI</w:t>
-      </w:r>
-    </w:p>
-    <w:p>
-      <w:r>
-        <w:object w:dxaOrig="8641" w:dyaOrig="6362" w14:anchorId="164B6B80">
-          <v:shape id="_x0000_i1054" type="#_x0000_t75" style="width:6in;height:318.2pt" o:ole="">
-            <v:imagedata r:id="rId52" o:title=""/>
-          </v:shape>
-          <o:OLEObject Type="Embed" ProgID="EViews.Workfile.2" ShapeID="_x0000_i1054" DrawAspect="Content" ObjectID="_1709387231" r:id="rId53"/>
-        </w:object>
-      </w:r>
-    </w:p>
-    <w:p/>
-    <w:p>
-      <w:r>
-        <w:t>GDP DAN INFLASI</w:t>
-      </w:r>
-    </w:p>
-    <w:p>
-      <w:r>
-        <w:object w:dxaOrig="8617" w:dyaOrig="6025" w14:anchorId="5542C118">
-          <v:shape id="_x0000_i1056" type="#_x0000_t75" style="width:430.85pt;height:301.35pt" o:ole="">
-            <v:imagedata r:id="rId54" o:title=""/>
-          </v:shape>
-          <o:OLEObject Type="Embed" ProgID="EViews.Workfile.2" ShapeID="_x0000_i1056" DrawAspect="Content" ObjectID="_1709387232" r:id="rId55"/>
-        </w:object>
-      </w:r>
-    </w:p>
-    <w:p>
-      <w:r>
+            <v:imagedata r:id="rId58" o:title=""/>
+          </v:shape>
+          <o:OLEObject Type="Embed" ProgID="EViews.Workfile.2" ShapeID="_x0000_i1050" DrawAspect="Content" ObjectID="_1709565928" r:id="rId59"/>
+        </w:object>
+      </w:r>
+    </w:p>
+    <w:p>
+      <w:pPr>
+        <w:rPr>
+          <w:b/>
+          <w:bCs/>
+        </w:rPr>
+      </w:pPr>
+    </w:p>
+    <w:p>
+      <w:pPr>
+        <w:pStyle w:val="ListParagraph"/>
+        <w:numPr>
+          <w:ilvl w:val="0"/>
+          <w:numId w:val="3"/>
+        </w:numPr>
+        <w:rPr>
+          <w:b/>
+          <w:bCs/>
+        </w:rPr>
+      </w:pPr>
+      <w:r>
+        <w:rPr>
+          <w:b/>
+          <w:bCs/>
+        </w:rPr>
         <w:t>KONSUMSI RUMAH TANGGA DAN INFLASI</w:t>
       </w:r>
     </w:p>
     <w:p>
       <w:r>
         <w:object w:dxaOrig="8533" w:dyaOrig="6025" w14:anchorId="0BB5C58E">
-          <v:shape id="_x0000_i1058" type="#_x0000_t75" style="width:426.75pt;height:301.35pt" o:ole="">
-            <v:imagedata r:id="rId56" o:title=""/>
-          </v:shape>
-          <o:OLEObject Type="Embed" ProgID="EViews.Workfile.2" ShapeID="_x0000_i1058" DrawAspect="Content" ObjectID="_1709387233" r:id="rId57"/>
+          <v:shape id="_x0000_i1051" type="#_x0000_t75" style="width:426.75pt;height:301.35pt" o:ole="">
+            <v:imagedata r:id="rId60" o:title=""/>
+          </v:shape>
+          <o:OLEObject Type="Embed" ProgID="EViews.Workfile.2" ShapeID="_x0000_i1051" DrawAspect="Content" ObjectID="_1709565929" r:id="rId61"/>
         </w:object>
       </w:r>
     </w:p>
@@ -1237,11 +1644,103 @@
       </w:pPr>
     </w:lvl>
   </w:abstractNum>
+  <w:abstractNum w:abstractNumId="2" w15:restartNumberingAfterBreak="0">
+    <w:nsid w:val="7EEC70FD"/>
+    <w:multiLevelType w:val="hybridMultilevel"/>
+    <w:tmpl w:val="EA4630F0"/>
+    <w:lvl w:ilvl="0" w:tplc="2F6CB63E">
+      <w:start w:val="1"/>
+      <w:numFmt w:val="decimal"/>
+      <w:lvlText w:val="%1."/>
+      <w:lvlJc w:val="left"/>
+      <w:pPr>
+        <w:ind w:left="720" w:hanging="360"/>
+      </w:pPr>
+      <w:rPr>
+        <w:rFonts w:hint="default"/>
+      </w:rPr>
+    </w:lvl>
+    <w:lvl w:ilvl="1" w:tplc="38090019" w:tentative="1">
+      <w:start w:val="1"/>
+      <w:numFmt w:val="lowerLetter"/>
+      <w:lvlText w:val="%2."/>
+      <w:lvlJc w:val="left"/>
+      <w:pPr>
+        <w:ind w:left="1440" w:hanging="360"/>
+      </w:pPr>
+    </w:lvl>
+    <w:lvl w:ilvl="2" w:tplc="3809001B" w:tentative="1">
+      <w:start w:val="1"/>
+      <w:numFmt w:val="lowerRoman"/>
+      <w:lvlText w:val="%3."/>
+      <w:lvlJc w:val="right"/>
+      <w:pPr>
+        <w:ind w:left="2160" w:hanging="180"/>
+      </w:pPr>
+    </w:lvl>
+    <w:lvl w:ilvl="3" w:tplc="3809000F" w:tentative="1">
+      <w:start w:val="1"/>
+      <w:numFmt w:val="decimal"/>
+      <w:lvlText w:val="%4."/>
+      <w:lvlJc w:val="left"/>
+      <w:pPr>
+        <w:ind w:left="2880" w:hanging="360"/>
+      </w:pPr>
+    </w:lvl>
+    <w:lvl w:ilvl="4" w:tplc="38090019" w:tentative="1">
+      <w:start w:val="1"/>
+      <w:numFmt w:val="lowerLetter"/>
+      <w:lvlText w:val="%5."/>
+      <w:lvlJc w:val="left"/>
+      <w:pPr>
+        <w:ind w:left="3600" w:hanging="360"/>
+      </w:pPr>
+    </w:lvl>
+    <w:lvl w:ilvl="5" w:tplc="3809001B" w:tentative="1">
+      <w:start w:val="1"/>
+      <w:numFmt w:val="lowerRoman"/>
+      <w:lvlText w:val="%6."/>
+      <w:lvlJc w:val="right"/>
+      <w:pPr>
+        <w:ind w:left="4320" w:hanging="180"/>
+      </w:pPr>
+    </w:lvl>
+    <w:lvl w:ilvl="6" w:tplc="3809000F" w:tentative="1">
+      <w:start w:val="1"/>
+      <w:numFmt w:val="decimal"/>
+      <w:lvlText w:val="%7."/>
+      <w:lvlJc w:val="left"/>
+      <w:pPr>
+        <w:ind w:left="5040" w:hanging="360"/>
+      </w:pPr>
+    </w:lvl>
+    <w:lvl w:ilvl="7" w:tplc="38090019" w:tentative="1">
+      <w:start w:val="1"/>
+      <w:numFmt w:val="lowerLetter"/>
+      <w:lvlText w:val="%8."/>
+      <w:lvlJc w:val="left"/>
+      <w:pPr>
+        <w:ind w:left="5760" w:hanging="360"/>
+      </w:pPr>
+    </w:lvl>
+    <w:lvl w:ilvl="8" w:tplc="3809001B" w:tentative="1">
+      <w:start w:val="1"/>
+      <w:numFmt w:val="lowerRoman"/>
+      <w:lvlText w:val="%9."/>
+      <w:lvlJc w:val="right"/>
+      <w:pPr>
+        <w:ind w:left="6480" w:hanging="180"/>
+      </w:pPr>
+    </w:lvl>
+  </w:abstractNum>
   <w:num w:numId="1">
     <w:abstractNumId w:val="1"/>
   </w:num>
   <w:num w:numId="2">
     <w:abstractNumId w:val="0"/>
+  </w:num>
+  <w:num w:numId="3">
+    <w:abstractNumId w:val="2"/>
   </w:num>
 </w:numbering>
 </file>

</xml_diff>